<commit_message>
Entrega ejemplo - Laboratorio 4
</commit_message>
<xml_diff>
--- a/Docs/Observaciones-Lab 4(R1).docx
+++ b/Docs/Observaciones-Lab 4(R1).docx
@@ -2932,6 +2932,14 @@
                 <w:lang w:val="es-419"/>
               </w:rPr>
             </w:pPr>
+            <w:r>
+              <w:rPr>
+                <w:rFonts w:ascii="Dax-Regular" w:hAnsi="Dax-Regular"/>
+                <w:noProof w:val="0"/>
+                <w:lang w:val="es-419"/>
+              </w:rPr>
+              <w:t>Mejor</w:t>
+            </w:r>
           </w:p>
         </w:tc>
         <w:tc>
@@ -2948,6 +2956,14 @@
                 <w:lang w:val="es-419"/>
               </w:rPr>
             </w:pPr>
+            <w:r>
+              <w:rPr>
+                <w:rFonts w:ascii="Dax-Regular" w:hAnsi="Dax-Regular"/>
+                <w:noProof w:val="0"/>
+                <w:lang w:val="es-419"/>
+              </w:rPr>
+              <w:t>Peor</w:t>
+            </w:r>
           </w:p>
         </w:tc>
       </w:tr>
@@ -3004,6 +3020,14 @@
                 <w:lang w:val="es-419"/>
               </w:rPr>
             </w:pPr>
+            <w:r>
+              <w:rPr>
+                <w:rFonts w:ascii="Dax-Regular" w:hAnsi="Dax-Regular"/>
+                <w:noProof w:val="0"/>
+                <w:lang w:val="es-419"/>
+              </w:rPr>
+              <w:t>Mejor</w:t>
+            </w:r>
           </w:p>
         </w:tc>
         <w:tc>
@@ -3020,6 +3044,14 @@
                 <w:lang w:val="es-419"/>
               </w:rPr>
             </w:pPr>
+            <w:r>
+              <w:rPr>
+                <w:rFonts w:ascii="Dax-Regular" w:hAnsi="Dax-Regular"/>
+                <w:noProof w:val="0"/>
+                <w:lang w:val="es-419"/>
+              </w:rPr>
+              <w:t>Peor</w:t>
+            </w:r>
           </w:p>
         </w:tc>
       </w:tr>
@@ -3066,6 +3098,14 @@
                 <w:lang w:val="es-419"/>
               </w:rPr>
             </w:pPr>
+            <w:r>
+              <w:rPr>
+                <w:rFonts w:ascii="Dax-Regular" w:hAnsi="Dax-Regular"/>
+                <w:noProof w:val="0"/>
+                <w:lang w:val="es-419"/>
+              </w:rPr>
+              <w:t>Mejor</w:t>
+            </w:r>
           </w:p>
         </w:tc>
         <w:tc>
@@ -3083,6 +3123,14 @@
                 <w:lang w:val="es-419"/>
               </w:rPr>
             </w:pPr>
+            <w:r>
+              <w:rPr>
+                <w:rFonts w:ascii="Dax-Regular" w:hAnsi="Dax-Regular"/>
+                <w:noProof w:val="0"/>
+                <w:lang w:val="es-419"/>
+              </w:rPr>
+              <w:t>Peor</w:t>
+            </w:r>
           </w:p>
         </w:tc>
       </w:tr>
@@ -6057,6 +6105,14 @@
                 <w:lang w:val="es-419"/>
               </w:rPr>
             </w:pPr>
+            <w:r>
+              <w:rPr>
+                <w:rFonts w:ascii="Dax-Regular" w:hAnsi="Dax-Regular"/>
+                <w:noProof w:val="0"/>
+                <w:lang w:val="es-419"/>
+              </w:rPr>
+              <w:t>Mejor</w:t>
+            </w:r>
           </w:p>
         </w:tc>
         <w:tc>
@@ -6073,6 +6129,14 @@
                 <w:lang w:val="es-419"/>
               </w:rPr>
             </w:pPr>
+            <w:r>
+              <w:rPr>
+                <w:rFonts w:ascii="Dax-Regular" w:hAnsi="Dax-Regular"/>
+                <w:noProof w:val="0"/>
+                <w:lang w:val="es-419"/>
+              </w:rPr>
+              <w:t>Peor</w:t>
+            </w:r>
           </w:p>
         </w:tc>
       </w:tr>
@@ -6128,6 +6192,14 @@
                 <w:lang w:val="es-419"/>
               </w:rPr>
             </w:pPr>
+            <w:r>
+              <w:rPr>
+                <w:rFonts w:ascii="Dax-Regular" w:hAnsi="Dax-Regular"/>
+                <w:noProof w:val="0"/>
+                <w:lang w:val="es-419"/>
+              </w:rPr>
+              <w:t>Mejor</w:t>
+            </w:r>
           </w:p>
         </w:tc>
         <w:tc>
@@ -6144,6 +6216,14 @@
                 <w:lang w:val="es-419"/>
               </w:rPr>
             </w:pPr>
+            <w:r>
+              <w:rPr>
+                <w:rFonts w:ascii="Dax-Regular" w:hAnsi="Dax-Regular"/>
+                <w:noProof w:val="0"/>
+                <w:lang w:val="es-419"/>
+              </w:rPr>
+              <w:t>Peor</w:t>
+            </w:r>
           </w:p>
         </w:tc>
       </w:tr>
@@ -6190,6 +6270,14 @@
                 <w:lang w:val="es-419"/>
               </w:rPr>
             </w:pPr>
+            <w:r>
+              <w:rPr>
+                <w:rFonts w:ascii="Dax-Regular" w:hAnsi="Dax-Regular"/>
+                <w:noProof w:val="0"/>
+                <w:lang w:val="es-419"/>
+              </w:rPr>
+              <w:t>Mejor</w:t>
+            </w:r>
           </w:p>
         </w:tc>
         <w:tc>
@@ -6207,6 +6295,14 @@
                 <w:lang w:val="es-419"/>
               </w:rPr>
             </w:pPr>
+            <w:r>
+              <w:rPr>
+                <w:rFonts w:ascii="Dax-Regular" w:hAnsi="Dax-Regular"/>
+                <w:noProof w:val="0"/>
+                <w:lang w:val="es-419"/>
+              </w:rPr>
+              <w:t>Peor</w:t>
+            </w:r>
           </w:p>
         </w:tc>
       </w:tr>
@@ -6950,22 +7046,6 @@
         </w:rPr>
         <w:t>¿Cuál Estructura de Datos es mejor utilizar si solo se tiene en cuenta los tiempos de ejecución de los algoritmos?</w:t>
       </w:r>
-    </w:p>
-    <w:p>
-      <w:pPr>
-        <w:rPr>
-          <w:noProof w:val="0"/>
-          <w:lang w:val="es-419"/>
-        </w:rPr>
-      </w:pPr>
-    </w:p>
-    <w:p>
-      <w:pPr>
-        <w:rPr>
-          <w:noProof w:val="0"/>
-          <w:lang w:val="es-419"/>
-        </w:rPr>
-      </w:pPr>
     </w:p>
     <w:p>
       <w:pPr>

</xml_diff>